<commit_message>
fixing table of content
fixing table of content
</commit_message>
<xml_diff>
--- a/Project Description.docx
+++ b/Project Description.docx
@@ -1,6 +1,6 @@
 
 <file path=word/document.xml><?xml version="1.0" encoding="utf-8"?>
-<w:document xmlns:wpc="http://schemas.microsoft.com/office/word/2010/wordprocessingCanvas" xmlns:mc="http://schemas.openxmlformats.org/markup-compatibility/2006" xmlns:o="urn:schemas-microsoft-com:office:office" xmlns:r="http://schemas.openxmlformats.org/officeDocument/2006/relationships" xmlns:m="http://schemas.openxmlformats.org/officeDocument/2006/math" xmlns:v="urn:schemas-microsoft-com:vml" xmlns:wp14="http://schemas.microsoft.com/office/word/2010/wordprocessingDrawing" xmlns:wp="http://schemas.openxmlformats.org/drawingml/2006/wordprocessingDrawing" xmlns:w10="urn:schemas-microsoft-com:office:word" xmlns:w="http://schemas.openxmlformats.org/wordprocessingml/2006/main" xmlns:w14="http://schemas.microsoft.com/office/word/2010/wordml" xmlns:w15="http://schemas.microsoft.com/office/word/2012/wordml" xmlns:wpg="http://schemas.microsoft.com/office/word/2010/wordprocessingGroup" xmlns:wpi="http://schemas.microsoft.com/office/word/2010/wordprocessingInk" xmlns:wne="http://schemas.microsoft.com/office/word/2006/wordml" xmlns:wps="http://schemas.microsoft.com/office/word/2010/wordprocessingShape" mc:Ignorable="w14 w15 wp14">
+<w:document xmlns:wpc="http://schemas.microsoft.com/office/word/2010/wordprocessingCanvas" xmlns:cx="http://schemas.microsoft.com/office/drawing/2014/chartex" xmlns:cx1="http://schemas.microsoft.com/office/drawing/2015/9/8/chartex" xmlns:cx2="http://schemas.microsoft.com/office/drawing/2015/10/21/chartex" xmlns:cx3="http://schemas.microsoft.com/office/drawing/2016/5/9/chartex" xmlns:cx4="http://schemas.microsoft.com/office/drawing/2016/5/10/chartex" xmlns:cx5="http://schemas.microsoft.com/office/drawing/2016/5/11/chartex" xmlns:cx6="http://schemas.microsoft.com/office/drawing/2016/5/12/chartex" xmlns:cx7="http://schemas.microsoft.com/office/drawing/2016/5/13/chartex" xmlns:cx8="http://schemas.microsoft.com/office/drawing/2016/5/14/chartex" xmlns:mc="http://schemas.openxmlformats.org/markup-compatibility/2006" xmlns:aink="http://schemas.microsoft.com/office/drawing/2016/ink" xmlns:am3d="http://schemas.microsoft.com/office/drawing/2017/model3d" xmlns:o="urn:schemas-microsoft-com:office:office" xmlns:r="http://schemas.openxmlformats.org/officeDocument/2006/relationships" xmlns:m="http://schemas.openxmlformats.org/officeDocument/2006/math" xmlns:v="urn:schemas-microsoft-com:vml" xmlns:wp14="http://schemas.microsoft.com/office/word/2010/wordprocessingDrawing" xmlns:wp="http://schemas.openxmlformats.org/drawingml/2006/wordprocessingDrawing" xmlns:w10="urn:schemas-microsoft-com:office:word" xmlns:w="http://schemas.openxmlformats.org/wordprocessingml/2006/main" xmlns:w14="http://schemas.microsoft.com/office/word/2010/wordml" xmlns:w15="http://schemas.microsoft.com/office/word/2012/wordml" xmlns:w16cid="http://schemas.microsoft.com/office/word/2016/wordml/cid" xmlns:w16se="http://schemas.microsoft.com/office/word/2015/wordml/symex" xmlns:wpg="http://schemas.microsoft.com/office/word/2010/wordprocessingGroup" xmlns:wpi="http://schemas.microsoft.com/office/word/2010/wordprocessingInk" xmlns:wne="http://schemas.microsoft.com/office/word/2006/wordml" xmlns:wps="http://schemas.microsoft.com/office/word/2010/wordprocessingShape" mc:Ignorable="w14 w15 w16se w16cid wp14">
   <w:body>
     <w:p>
       <w:pPr>
@@ -59,6 +59,7 @@
         </w:rPr>
         <w:t xml:space="preserve">Project Description for </w:t>
       </w:r>
+      <w:proofErr w:type="spellStart"/>
       <w:r>
         <w:rPr>
           <w:b/>
@@ -66,7 +67,17 @@
           <w:szCs w:val="32"/>
           <w:lang w:val="en-US"/>
         </w:rPr>
-        <w:t>Vipassanā </w:t>
+        <w:t>Vipassanā</w:t>
+      </w:r>
+      <w:proofErr w:type="spellEnd"/>
+      <w:r>
+        <w:rPr>
+          <w:b/>
+          <w:sz w:val="32"/>
+          <w:szCs w:val="32"/>
+          <w:lang w:val="en-US"/>
+        </w:rPr>
+        <w:t> </w:t>
       </w:r>
       <w:r>
         <w:rPr>
@@ -144,6 +155,7 @@
           <w:lang w:val="en-US"/>
         </w:rPr>
       </w:pPr>
+      <w:proofErr w:type="spellStart"/>
       <w:r>
         <w:rPr>
           <w:b/>
@@ -151,20 +163,19 @@
           <w:szCs w:val="32"/>
           <w:lang w:val="en-US"/>
         </w:rPr>
-        <w:t>Oskars Arajs, 266534;</w:t>
-      </w:r>
-    </w:p>
-    <w:p>
-      <w:pPr>
-        <w:spacing w:after="160" w:line="259" w:lineRule="auto"/>
-        <w:jc w:val="center"/>
+        <w:t>Oskars</w:t>
+      </w:r>
+      <w:proofErr w:type="spellEnd"/>
+      <w:r>
         <w:rPr>
           <w:b/>
           <w:sz w:val="32"/>
           <w:szCs w:val="32"/>
           <w:lang w:val="en-US"/>
         </w:rPr>
-      </w:pPr>
+        <w:t xml:space="preserve"> </w:t>
+      </w:r>
+      <w:proofErr w:type="spellStart"/>
       <w:r>
         <w:rPr>
           <w:b/>
@@ -172,53 +183,50 @@
           <w:szCs w:val="32"/>
           <w:lang w:val="en-US"/>
         </w:rPr>
-        <w:t>Dragos Chirtoaca, 253742;</w:t>
-      </w:r>
-    </w:p>
-    <w:p>
-      <w:pPr>
-        <w:spacing w:after="160" w:line="259" w:lineRule="auto"/>
-        <w:jc w:val="center"/>
+        <w:t>Arajs</w:t>
+      </w:r>
+      <w:proofErr w:type="spellEnd"/>
+      <w:r>
         <w:rPr>
           <w:b/>
           <w:sz w:val="32"/>
           <w:szCs w:val="32"/>
           <w:lang w:val="en-US"/>
         </w:rPr>
-      </w:pPr>
-      <w:r>
+        <w:t>, 266534;</w:t>
+      </w:r>
+    </w:p>
+    <w:p>
+      <w:pPr>
+        <w:spacing w:after="160" w:line="259" w:lineRule="auto"/>
+        <w:jc w:val="center"/>
         <w:rPr>
           <w:b/>
           <w:sz w:val="32"/>
           <w:szCs w:val="32"/>
           <w:lang w:val="en-US"/>
         </w:rPr>
-        <w:t>Pascari Liviu, 266094;</w:t>
-      </w:r>
-    </w:p>
-    <w:p>
-      <w:pPr>
-        <w:spacing w:after="160" w:line="259" w:lineRule="auto"/>
-        <w:jc w:val="center"/>
+      </w:pPr>
+      <w:r>
         <w:rPr>
           <w:b/>
           <w:sz w:val="32"/>
           <w:szCs w:val="32"/>
           <w:lang w:val="en-US"/>
         </w:rPr>
-      </w:pPr>
-    </w:p>
-    <w:p>
-      <w:pPr>
-        <w:spacing w:after="160" w:line="259" w:lineRule="auto"/>
-        <w:jc w:val="center"/>
+        <w:t xml:space="preserve">Dragos </w:t>
+      </w:r>
+      <w:proofErr w:type="spellStart"/>
+      <w:r>
         <w:rPr>
           <w:b/>
           <w:sz w:val="32"/>
           <w:szCs w:val="32"/>
           <w:lang w:val="en-US"/>
         </w:rPr>
-      </w:pPr>
+        <w:t>Chirtoaca</w:t>
+      </w:r>
+      <w:proofErr w:type="spellEnd"/>
       <w:r>
         <w:rPr>
           <w:b/>
@@ -226,7 +234,132 @@
           <w:szCs w:val="32"/>
           <w:lang w:val="en-US"/>
         </w:rPr>
-        <w:t>Joseph Chukwudi Okika (JOOK)</w:t>
+        <w:t>, 253742;</w:t>
+      </w:r>
+    </w:p>
+    <w:p>
+      <w:pPr>
+        <w:spacing w:after="160" w:line="259" w:lineRule="auto"/>
+        <w:jc w:val="center"/>
+        <w:rPr>
+          <w:b/>
+          <w:sz w:val="32"/>
+          <w:szCs w:val="32"/>
+          <w:lang w:val="en-US"/>
+        </w:rPr>
+      </w:pPr>
+      <w:proofErr w:type="spellStart"/>
+      <w:r>
+        <w:rPr>
+          <w:b/>
+          <w:sz w:val="32"/>
+          <w:szCs w:val="32"/>
+          <w:lang w:val="en-US"/>
+        </w:rPr>
+        <w:t>Pascari</w:t>
+      </w:r>
+      <w:proofErr w:type="spellEnd"/>
+      <w:r>
+        <w:rPr>
+          <w:b/>
+          <w:sz w:val="32"/>
+          <w:szCs w:val="32"/>
+          <w:lang w:val="en-US"/>
+        </w:rPr>
+        <w:t xml:space="preserve"> </w:t>
+      </w:r>
+      <w:proofErr w:type="spellStart"/>
+      <w:r>
+        <w:rPr>
+          <w:b/>
+          <w:sz w:val="32"/>
+          <w:szCs w:val="32"/>
+          <w:lang w:val="en-US"/>
+        </w:rPr>
+        <w:t>Liviu</w:t>
+      </w:r>
+      <w:proofErr w:type="spellEnd"/>
+      <w:r>
+        <w:rPr>
+          <w:b/>
+          <w:sz w:val="32"/>
+          <w:szCs w:val="32"/>
+          <w:lang w:val="en-US"/>
+        </w:rPr>
+        <w:t>, 266094;</w:t>
+      </w:r>
+    </w:p>
+    <w:p>
+      <w:pPr>
+        <w:spacing w:after="160" w:line="259" w:lineRule="auto"/>
+        <w:jc w:val="center"/>
+        <w:rPr>
+          <w:b/>
+          <w:sz w:val="32"/>
+          <w:szCs w:val="32"/>
+          <w:lang w:val="en-US"/>
+        </w:rPr>
+      </w:pPr>
+    </w:p>
+    <w:p>
+      <w:pPr>
+        <w:spacing w:after="160" w:line="259" w:lineRule="auto"/>
+        <w:jc w:val="center"/>
+        <w:rPr>
+          <w:b/>
+          <w:sz w:val="32"/>
+          <w:szCs w:val="32"/>
+          <w:lang w:val="en-US"/>
+        </w:rPr>
+      </w:pPr>
+      <w:r>
+        <w:rPr>
+          <w:b/>
+          <w:sz w:val="32"/>
+          <w:szCs w:val="32"/>
+          <w:lang w:val="en-US"/>
+        </w:rPr>
+        <w:t xml:space="preserve">Joseph </w:t>
+      </w:r>
+      <w:proofErr w:type="spellStart"/>
+      <w:r>
+        <w:rPr>
+          <w:b/>
+          <w:sz w:val="32"/>
+          <w:szCs w:val="32"/>
+          <w:lang w:val="en-US"/>
+        </w:rPr>
+        <w:t>Chukwudi</w:t>
+      </w:r>
+      <w:proofErr w:type="spellEnd"/>
+      <w:r>
+        <w:rPr>
+          <w:b/>
+          <w:sz w:val="32"/>
+          <w:szCs w:val="32"/>
+          <w:lang w:val="en-US"/>
+        </w:rPr>
+        <w:t xml:space="preserve"> </w:t>
+      </w:r>
+      <w:proofErr w:type="spellStart"/>
+      <w:r>
+        <w:rPr>
+          <w:b/>
+          <w:sz w:val="32"/>
+          <w:szCs w:val="32"/>
+          <w:lang w:val="en-US"/>
+        </w:rPr>
+        <w:t>Okika</w:t>
+      </w:r>
+      <w:proofErr w:type="spellEnd"/>
+      <w:r>
+        <w:rPr>
+          <w:b/>
+          <w:sz w:val="32"/>
+          <w:szCs w:val="32"/>
+          <w:lang w:val="en-US"/>
+        </w:rPr>
+        <w:t xml:space="preserve"> (JOOK)</w:t>
       </w:r>
     </w:p>
     <w:p>
@@ -449,7 +582,7 @@
               <w:rFonts w:asciiTheme="minorHAnsi" w:eastAsiaTheme="minorEastAsia" w:hAnsiTheme="minorHAnsi" w:cstheme="minorBidi"/>
               <w:noProof/>
               <w:szCs w:val="22"/>
-              <w:lang w:val="da-DK" w:eastAsia="da-DK"/>
+              <w:lang w:eastAsia="en-GB"/>
             </w:rPr>
           </w:pPr>
           <w:r>
@@ -461,7 +594,7 @@
           <w:r>
             <w:fldChar w:fldCharType="separate"/>
           </w:r>
-          <w:hyperlink w:anchor="_Toc494788078" w:history="1">
+          <w:hyperlink w:anchor="_Toc495576821" w:history="1">
             <w:r>
               <w:rPr>
                 <w:rStyle w:val="Hyperlink"/>
@@ -475,7 +608,7 @@
                 <w:rFonts w:asciiTheme="minorHAnsi" w:eastAsiaTheme="minorEastAsia" w:hAnsiTheme="minorHAnsi" w:cstheme="minorBidi"/>
                 <w:noProof/>
                 <w:szCs w:val="22"/>
-                <w:lang w:val="da-DK" w:eastAsia="da-DK"/>
+                <w:lang w:eastAsia="en-GB"/>
               </w:rPr>
               <w:tab/>
             </w:r>
@@ -485,7 +618,39 @@
                 <w:noProof/>
                 <w:lang w:val="en-US"/>
               </w:rPr>
-              <w:t>Background description</w:t>
+              <w:t>Back</w:t>
+            </w:r>
+            <w:r>
+              <w:rPr>
+                <w:rStyle w:val="Hyperlink"/>
+                <w:noProof/>
+                <w:lang w:val="en-US"/>
+              </w:rPr>
+              <w:t>g</w:t>
+            </w:r>
+            <w:r>
+              <w:rPr>
+                <w:rStyle w:val="Hyperlink"/>
+                <w:noProof/>
+                <w:lang w:val="en-US"/>
+              </w:rPr>
+              <w:t>rou</w:t>
+            </w:r>
+            <w:r>
+              <w:rPr>
+                <w:rStyle w:val="Hyperlink"/>
+                <w:noProof/>
+                <w:lang w:val="en-US"/>
+              </w:rPr>
+              <w:t>n</w:t>
+            </w:r>
+            <w:r>
+              <w:rPr>
+                <w:rStyle w:val="Hyperlink"/>
+                <w:noProof/>
+                <w:lang w:val="en-US"/>
+              </w:rPr>
+              <w:t>d description</w:t>
             </w:r>
             <w:r>
               <w:rPr>
@@ -506,7 +671,7 @@
                 <w:noProof/>
                 <w:webHidden/>
               </w:rPr>
-              <w:instrText xml:space="preserve"> PAGEREF _Toc494788078 \h </w:instrText>
+              <w:instrText xml:space="preserve"> PAGEREF _Toc495576821 \h </w:instrText>
             </w:r>
             <w:r>
               <w:rPr>
@@ -548,10 +713,10 @@
               <w:rFonts w:asciiTheme="minorHAnsi" w:eastAsiaTheme="minorEastAsia" w:hAnsiTheme="minorHAnsi" w:cstheme="minorBidi"/>
               <w:noProof/>
               <w:szCs w:val="22"/>
-              <w:lang w:val="da-DK" w:eastAsia="da-DK"/>
+              <w:lang w:eastAsia="en-GB"/>
             </w:rPr>
           </w:pPr>
-          <w:hyperlink w:anchor="_Toc494788079" w:history="1">
+          <w:hyperlink w:anchor="_Toc495576822" w:history="1">
             <w:r>
               <w:rPr>
                 <w:rStyle w:val="Hyperlink"/>
@@ -565,7 +730,7 @@
                 <w:rFonts w:asciiTheme="minorHAnsi" w:eastAsiaTheme="minorEastAsia" w:hAnsiTheme="minorHAnsi" w:cstheme="minorBidi"/>
                 <w:noProof/>
                 <w:szCs w:val="22"/>
-                <w:lang w:val="da-DK" w:eastAsia="da-DK"/>
+                <w:lang w:eastAsia="en-GB"/>
               </w:rPr>
               <w:tab/>
             </w:r>
@@ -575,7 +740,23 @@
                 <w:noProof/>
                 <w:lang w:val="en-US"/>
               </w:rPr>
-              <w:t>Definition of purpose</w:t>
+              <w:t>Definiti</w:t>
+            </w:r>
+            <w:r>
+              <w:rPr>
+                <w:rStyle w:val="Hyperlink"/>
+                <w:noProof/>
+                <w:lang w:val="en-US"/>
+              </w:rPr>
+              <w:t>o</w:t>
+            </w:r>
+            <w:r>
+              <w:rPr>
+                <w:rStyle w:val="Hyperlink"/>
+                <w:noProof/>
+                <w:lang w:val="en-US"/>
+              </w:rPr>
+              <w:t>n of purpose</w:t>
             </w:r>
             <w:r>
               <w:rPr>
@@ -596,7 +777,7 @@
                 <w:noProof/>
                 <w:webHidden/>
               </w:rPr>
-              <w:instrText xml:space="preserve"> PAGEREF _Toc494788079 \h </w:instrText>
+              <w:instrText xml:space="preserve"> PAGEREF _Toc495576822 \h </w:instrText>
             </w:r>
             <w:r>
               <w:rPr>
@@ -638,10 +819,10 @@
               <w:rFonts w:asciiTheme="minorHAnsi" w:eastAsiaTheme="minorEastAsia" w:hAnsiTheme="minorHAnsi" w:cstheme="minorBidi"/>
               <w:noProof/>
               <w:szCs w:val="22"/>
-              <w:lang w:val="da-DK" w:eastAsia="da-DK"/>
+              <w:lang w:eastAsia="en-GB"/>
             </w:rPr>
           </w:pPr>
-          <w:hyperlink w:anchor="_Toc494788080" w:history="1">
+          <w:hyperlink w:anchor="_Toc495576823" w:history="1">
             <w:r>
               <w:rPr>
                 <w:rStyle w:val="Hyperlink"/>
@@ -655,7 +836,7 @@
                 <w:rFonts w:asciiTheme="minorHAnsi" w:eastAsiaTheme="minorEastAsia" w:hAnsiTheme="minorHAnsi" w:cstheme="minorBidi"/>
                 <w:noProof/>
                 <w:szCs w:val="22"/>
-                <w:lang w:val="da-DK" w:eastAsia="da-DK"/>
+                <w:lang w:eastAsia="en-GB"/>
               </w:rPr>
               <w:tab/>
             </w:r>
@@ -665,7 +846,23 @@
                 <w:noProof/>
                 <w:lang w:val="en-US"/>
               </w:rPr>
-              <w:t>Problem Statement</w:t>
+              <w:t>Problem</w:t>
+            </w:r>
+            <w:r>
+              <w:rPr>
+                <w:rStyle w:val="Hyperlink"/>
+                <w:noProof/>
+                <w:lang w:val="en-US"/>
+              </w:rPr>
+              <w:t xml:space="preserve"> </w:t>
+            </w:r>
+            <w:r>
+              <w:rPr>
+                <w:rStyle w:val="Hyperlink"/>
+                <w:noProof/>
+                <w:lang w:val="en-US"/>
+              </w:rPr>
+              <w:t>Statement</w:t>
             </w:r>
             <w:r>
               <w:rPr>
@@ -686,7 +883,7 @@
                 <w:noProof/>
                 <w:webHidden/>
               </w:rPr>
-              <w:instrText xml:space="preserve"> PAGEREF _Toc494788080 \h </w:instrText>
+              <w:instrText xml:space="preserve"> PAGEREF _Toc495576823 \h </w:instrText>
             </w:r>
             <w:r>
               <w:rPr>
@@ -728,10 +925,10 @@
               <w:rFonts w:asciiTheme="minorHAnsi" w:eastAsiaTheme="minorEastAsia" w:hAnsiTheme="minorHAnsi" w:cstheme="minorBidi"/>
               <w:noProof/>
               <w:szCs w:val="22"/>
-              <w:lang w:val="da-DK" w:eastAsia="da-DK"/>
+              <w:lang w:eastAsia="en-GB"/>
             </w:rPr>
           </w:pPr>
-          <w:hyperlink w:anchor="_Toc494788081" w:history="1">
+          <w:hyperlink w:anchor="_Toc495576824" w:history="1">
             <w:r>
               <w:rPr>
                 <w:rStyle w:val="Hyperlink"/>
@@ -745,7 +942,7 @@
                 <w:rFonts w:asciiTheme="minorHAnsi" w:eastAsiaTheme="minorEastAsia" w:hAnsiTheme="minorHAnsi" w:cstheme="minorBidi"/>
                 <w:noProof/>
                 <w:szCs w:val="22"/>
-                <w:lang w:val="da-DK" w:eastAsia="da-DK"/>
+                <w:lang w:eastAsia="en-GB"/>
               </w:rPr>
               <w:tab/>
             </w:r>
@@ -755,7 +952,23 @@
                 <w:noProof/>
                 <w:lang w:val="en-US"/>
               </w:rPr>
-              <w:t>Delimitation</w:t>
+              <w:t>Delimit</w:t>
+            </w:r>
+            <w:r>
+              <w:rPr>
+                <w:rStyle w:val="Hyperlink"/>
+                <w:noProof/>
+                <w:lang w:val="en-US"/>
+              </w:rPr>
+              <w:t>a</w:t>
+            </w:r>
+            <w:r>
+              <w:rPr>
+                <w:rStyle w:val="Hyperlink"/>
+                <w:noProof/>
+                <w:lang w:val="en-US"/>
+              </w:rPr>
+              <w:t>tion</w:t>
             </w:r>
             <w:r>
               <w:rPr>
@@ -776,7 +989,7 @@
                 <w:noProof/>
                 <w:webHidden/>
               </w:rPr>
-              <w:instrText xml:space="preserve"> PAGEREF _Toc494788081 \h </w:instrText>
+              <w:instrText xml:space="preserve"> PAGEREF _Toc495576824 \h </w:instrText>
             </w:r>
             <w:r>
               <w:rPr>
@@ -818,10 +1031,10 @@
               <w:rFonts w:asciiTheme="minorHAnsi" w:eastAsiaTheme="minorEastAsia" w:hAnsiTheme="minorHAnsi" w:cstheme="minorBidi"/>
               <w:noProof/>
               <w:szCs w:val="22"/>
-              <w:lang w:val="da-DK" w:eastAsia="da-DK"/>
+              <w:lang w:eastAsia="en-GB"/>
             </w:rPr>
           </w:pPr>
-          <w:hyperlink w:anchor="_Toc494788082" w:history="1">
+          <w:hyperlink w:anchor="_Toc495576825" w:history="1">
             <w:r>
               <w:rPr>
                 <w:rStyle w:val="Hyperlink"/>
@@ -835,7 +1048,7 @@
                 <w:rFonts w:asciiTheme="minorHAnsi" w:eastAsiaTheme="minorEastAsia" w:hAnsiTheme="minorHAnsi" w:cstheme="minorBidi"/>
                 <w:noProof/>
                 <w:szCs w:val="22"/>
-                <w:lang w:val="da-DK" w:eastAsia="da-DK"/>
+                <w:lang w:eastAsia="en-GB"/>
               </w:rPr>
               <w:tab/>
             </w:r>
@@ -845,7 +1058,23 @@
                 <w:noProof/>
                 <w:lang w:val="en-US"/>
               </w:rPr>
-              <w:t>Choice of models and methods</w:t>
+              <w:t>Choice</w:t>
+            </w:r>
+            <w:r>
+              <w:rPr>
+                <w:rStyle w:val="Hyperlink"/>
+                <w:noProof/>
+                <w:lang w:val="en-US"/>
+              </w:rPr>
+              <w:t xml:space="preserve"> </w:t>
+            </w:r>
+            <w:r>
+              <w:rPr>
+                <w:rStyle w:val="Hyperlink"/>
+                <w:noProof/>
+                <w:lang w:val="en-US"/>
+              </w:rPr>
+              <w:t>of models and methods</w:t>
             </w:r>
             <w:r>
               <w:rPr>
@@ -866,7 +1095,7 @@
                 <w:noProof/>
                 <w:webHidden/>
               </w:rPr>
-              <w:instrText xml:space="preserve"> PAGEREF _Toc494788082 \h </w:instrText>
+              <w:instrText xml:space="preserve"> PAGEREF _Toc495576825 \h </w:instrText>
             </w:r>
             <w:r>
               <w:rPr>
@@ -908,10 +1137,10 @@
               <w:rFonts w:asciiTheme="minorHAnsi" w:eastAsiaTheme="minorEastAsia" w:hAnsiTheme="minorHAnsi" w:cstheme="minorBidi"/>
               <w:noProof/>
               <w:szCs w:val="22"/>
-              <w:lang w:val="da-DK" w:eastAsia="da-DK"/>
+              <w:lang w:eastAsia="en-GB"/>
             </w:rPr>
           </w:pPr>
-          <w:hyperlink w:anchor="_Toc494788083" w:history="1">
+          <w:hyperlink w:anchor="_Toc495576826" w:history="1">
             <w:r>
               <w:rPr>
                 <w:rStyle w:val="Hyperlink"/>
@@ -925,7 +1154,7 @@
                 <w:rFonts w:asciiTheme="minorHAnsi" w:eastAsiaTheme="minorEastAsia" w:hAnsiTheme="minorHAnsi" w:cstheme="minorBidi"/>
                 <w:noProof/>
                 <w:szCs w:val="22"/>
-                <w:lang w:val="da-DK" w:eastAsia="da-DK"/>
+                <w:lang w:eastAsia="en-GB"/>
               </w:rPr>
               <w:tab/>
             </w:r>
@@ -935,7 +1164,23 @@
                 <w:noProof/>
                 <w:lang w:val="en-US"/>
               </w:rPr>
-              <w:t>Time schedule</w:t>
+              <w:t>Time sched</w:t>
+            </w:r>
+            <w:r>
+              <w:rPr>
+                <w:rStyle w:val="Hyperlink"/>
+                <w:noProof/>
+                <w:lang w:val="en-US"/>
+              </w:rPr>
+              <w:t>u</w:t>
+            </w:r>
+            <w:r>
+              <w:rPr>
+                <w:rStyle w:val="Hyperlink"/>
+                <w:noProof/>
+                <w:lang w:val="en-US"/>
+              </w:rPr>
+              <w:t>le</w:t>
             </w:r>
             <w:r>
               <w:rPr>
@@ -956,7 +1201,7 @@
                 <w:noProof/>
                 <w:webHidden/>
               </w:rPr>
-              <w:instrText xml:space="preserve"> PAGEREF _Toc494788083 \h </w:instrText>
+              <w:instrText xml:space="preserve"> PAGEREF _Toc495576826 \h </w:instrText>
             </w:r>
             <w:r>
               <w:rPr>
@@ -998,10 +1243,10 @@
               <w:rFonts w:asciiTheme="minorHAnsi" w:eastAsiaTheme="minorEastAsia" w:hAnsiTheme="minorHAnsi" w:cstheme="minorBidi"/>
               <w:noProof/>
               <w:szCs w:val="22"/>
-              <w:lang w:val="da-DK" w:eastAsia="da-DK"/>
+              <w:lang w:eastAsia="en-GB"/>
             </w:rPr>
           </w:pPr>
-          <w:hyperlink w:anchor="_Toc494788084" w:history="1">
+          <w:hyperlink w:anchor="_Toc495576827" w:history="1">
             <w:r>
               <w:rPr>
                 <w:rStyle w:val="Hyperlink"/>
@@ -1015,7 +1260,7 @@
                 <w:rFonts w:asciiTheme="minorHAnsi" w:eastAsiaTheme="minorEastAsia" w:hAnsiTheme="minorHAnsi" w:cstheme="minorBidi"/>
                 <w:noProof/>
                 <w:szCs w:val="22"/>
-                <w:lang w:val="da-DK" w:eastAsia="da-DK"/>
+                <w:lang w:eastAsia="en-GB"/>
               </w:rPr>
               <w:tab/>
             </w:r>
@@ -1025,7 +1270,23 @@
                 <w:noProof/>
                 <w:lang w:val="en-US"/>
               </w:rPr>
-              <w:t>Risk assessment</w:t>
+              <w:t>Ris</w:t>
+            </w:r>
+            <w:r>
+              <w:rPr>
+                <w:rStyle w:val="Hyperlink"/>
+                <w:noProof/>
+                <w:lang w:val="en-US"/>
+              </w:rPr>
+              <w:t>k</w:t>
+            </w:r>
+            <w:r>
+              <w:rPr>
+                <w:rStyle w:val="Hyperlink"/>
+                <w:noProof/>
+                <w:lang w:val="en-US"/>
+              </w:rPr>
+              <w:t xml:space="preserve"> assessment</w:t>
             </w:r>
             <w:r>
               <w:rPr>
@@ -1046,7 +1307,7 @@
                 <w:noProof/>
                 <w:webHidden/>
               </w:rPr>
-              <w:instrText xml:space="preserve"> PAGEREF _Toc494788084 \h </w:instrText>
+              <w:instrText xml:space="preserve"> PAGEREF _Toc495576827 \h </w:instrText>
             </w:r>
             <w:r>
               <w:rPr>
@@ -1088,15 +1349,14 @@
               <w:rFonts w:asciiTheme="minorHAnsi" w:eastAsiaTheme="minorEastAsia" w:hAnsiTheme="minorHAnsi" w:cstheme="minorBidi"/>
               <w:noProof/>
               <w:szCs w:val="22"/>
-              <w:lang w:val="da-DK" w:eastAsia="da-DK"/>
+              <w:lang w:eastAsia="en-GB"/>
             </w:rPr>
           </w:pPr>
-          <w:hyperlink w:anchor="_Toc494788085" w:history="1">
+          <w:hyperlink w:anchor="_Toc495576828" w:history="1">
             <w:r>
               <w:rPr>
                 <w:rStyle w:val="Hyperlink"/>
                 <w:noProof/>
-                <w:lang w:val="en-US"/>
               </w:rPr>
               <w:t>8</w:t>
             </w:r>
@@ -1105,7 +1365,7 @@
                 <w:rFonts w:asciiTheme="minorHAnsi" w:eastAsiaTheme="minorEastAsia" w:hAnsiTheme="minorHAnsi" w:cstheme="minorBidi"/>
                 <w:noProof/>
                 <w:szCs w:val="22"/>
-                <w:lang w:val="da-DK" w:eastAsia="da-DK"/>
+                <w:lang w:eastAsia="en-GB"/>
               </w:rPr>
               <w:tab/>
             </w:r>
@@ -1113,9 +1373,29 @@
               <w:rPr>
                 <w:rStyle w:val="Hyperlink"/>
                 <w:noProof/>
-                <w:lang w:val="en-US"/>
-              </w:rPr>
-              <w:t>Sources of Information</w:t>
+              </w:rPr>
+              <w:t>Ref</w:t>
+            </w:r>
+            <w:r>
+              <w:rPr>
+                <w:rStyle w:val="Hyperlink"/>
+                <w:noProof/>
+              </w:rPr>
+              <w:t>e</w:t>
+            </w:r>
+            <w:r>
+              <w:rPr>
+                <w:rStyle w:val="Hyperlink"/>
+                <w:noProof/>
+              </w:rPr>
+              <w:t>r</w:t>
+            </w:r>
+            <w:r>
+              <w:rPr>
+                <w:rStyle w:val="Hyperlink"/>
+                <w:noProof/>
+              </w:rPr>
+              <w:t>ences</w:t>
             </w:r>
             <w:r>
               <w:rPr>
@@ -1136,7 +1416,7 @@
                 <w:noProof/>
                 <w:webHidden/>
               </w:rPr>
-              <w:instrText xml:space="preserve"> PAGEREF _Toc494788085 \h </w:instrText>
+              <w:instrText xml:space="preserve"> PAGEREF _Toc495576828 \h </w:instrText>
             </w:r>
             <w:r>
               <w:rPr>
@@ -1252,7 +1532,7 @@
           <w:lang w:val="en-US"/>
         </w:rPr>
       </w:pPr>
-      <w:bookmarkStart w:id="1" w:name="_Toc494788078"/>
+      <w:bookmarkStart w:id="1" w:name="_Toc495576821"/>
       <w:r>
         <w:rPr>
           <w:lang w:val="en-US"/>
@@ -1402,7 +1682,21 @@
         <w:rPr>
           <w:lang w:val="en-US"/>
         </w:rPr>
-        <w:t>o keep track of all of the data</w:t>
+        <w:t xml:space="preserve">o keep track of </w:t>
+      </w:r>
+      <w:proofErr w:type="gramStart"/>
+      <w:r>
+        <w:rPr>
+          <w:lang w:val="en-US"/>
+        </w:rPr>
+        <w:t>all of</w:t>
+      </w:r>
+      <w:proofErr w:type="gramEnd"/>
+      <w:r>
+        <w:rPr>
+          <w:lang w:val="en-US"/>
+        </w:rPr>
+        <w:t xml:space="preserve"> the data</w:t>
       </w:r>
       <w:r>
         <w:rPr>
@@ -1452,13 +1746,41 @@
         <w:rPr>
           <w:lang w:val="en-US"/>
         </w:rPr>
-        <w:t xml:space="preserve">t handle all of the lectures that take place in the premises and at the same time keep track of all of the events and journeys that are a part of the “Awareness” program. </w:t>
-      </w:r>
-      <w:r>
-        <w:rPr>
-          <w:lang w:val="en-US"/>
-        </w:rPr>
-        <w:t xml:space="preserve">This problem occurs due to the fact that the system they use is outdated. </w:t>
+        <w:t xml:space="preserve">t handle </w:t>
+      </w:r>
+      <w:proofErr w:type="gramStart"/>
+      <w:r>
+        <w:rPr>
+          <w:lang w:val="en-US"/>
+        </w:rPr>
+        <w:t>all of</w:t>
+      </w:r>
+      <w:proofErr w:type="gramEnd"/>
+      <w:r>
+        <w:rPr>
+          <w:lang w:val="en-US"/>
+        </w:rPr>
+        <w:t xml:space="preserve"> the lectures that take place in the premises and at the same time keep track of all of the events and journeys that are a part of the “Awareness” program. </w:t>
+      </w:r>
+      <w:r>
+        <w:rPr>
+          <w:lang w:val="en-US"/>
+        </w:rPr>
+        <w:t xml:space="preserve">This problem occurs </w:t>
+      </w:r>
+      <w:proofErr w:type="gramStart"/>
+      <w:r>
+        <w:rPr>
+          <w:lang w:val="en-US"/>
+        </w:rPr>
+        <w:t>due to the fact that</w:t>
+      </w:r>
+      <w:proofErr w:type="gramEnd"/>
+      <w:r>
+        <w:rPr>
+          <w:lang w:val="en-US"/>
+        </w:rPr>
+        <w:t xml:space="preserve"> the system they use is outdated. </w:t>
       </w:r>
       <w:r>
         <w:rPr>
@@ -1478,6 +1800,7 @@
         </w:rPr>
         <w:t xml:space="preserve"> would </w:t>
       </w:r>
+      <w:proofErr w:type="gramStart"/>
       <w:r>
         <w:rPr>
           <w:lang w:val="en-US"/>
@@ -1488,7 +1811,14 @@
         <w:rPr>
           <w:lang w:val="en-US"/>
         </w:rPr>
-        <w:t xml:space="preserve"> lose time and resources by trying to keep a dying system maintainable.</w:t>
+        <w:t xml:space="preserve"> lose</w:t>
+      </w:r>
+      <w:proofErr w:type="gramEnd"/>
+      <w:r>
+        <w:rPr>
+          <w:lang w:val="en-US"/>
+        </w:rPr>
+        <w:t xml:space="preserve"> time and resources by trying to keep a dying system maintainable.</w:t>
       </w:r>
     </w:p>
     <w:p>
@@ -1501,7 +1831,21 @@
         <w:rPr>
           <w:lang w:val="en-US"/>
         </w:rPr>
-        <w:t xml:space="preserve">For this reason </w:t>
+        <w:t xml:space="preserve">For this </w:t>
+      </w:r>
+      <w:proofErr w:type="gramStart"/>
+      <w:r>
+        <w:rPr>
+          <w:lang w:val="en-US"/>
+        </w:rPr>
+        <w:t>reason</w:t>
+      </w:r>
+      <w:proofErr w:type="gramEnd"/>
+      <w:r>
+        <w:rPr>
+          <w:lang w:val="en-US"/>
+        </w:rPr>
+        <w:t xml:space="preserve"> </w:t>
       </w:r>
       <w:r>
         <w:rPr>
@@ -1587,7 +1931,21 @@
         <w:rPr>
           <w:lang w:val="en-US"/>
         </w:rPr>
-        <w:t xml:space="preserve"> can upload or search for relative information is a growing demand due to the fact that technologies are advancing and have become a part of every company in modern times.</w:t>
+        <w:t xml:space="preserve"> can upload or search for relative information is a growing demand </w:t>
+      </w:r>
+      <w:proofErr w:type="gramStart"/>
+      <w:r>
+        <w:rPr>
+          <w:lang w:val="en-US"/>
+        </w:rPr>
+        <w:t>due to the fact that</w:t>
+      </w:r>
+      <w:proofErr w:type="gramEnd"/>
+      <w:r>
+        <w:rPr>
+          <w:lang w:val="en-US"/>
+        </w:rPr>
+        <w:t xml:space="preserve"> technologies are advancing and have become a part of every company in modern times.</w:t>
       </w:r>
     </w:p>
     <w:p>
@@ -1616,7 +1974,7 @@
           <w:lang w:val="en-US"/>
         </w:rPr>
       </w:pPr>
-      <w:bookmarkStart w:id="2" w:name="_Toc494788079"/>
+      <w:bookmarkStart w:id="2" w:name="_Toc495576822"/>
       <w:r>
         <w:rPr>
           <w:lang w:val="en-US"/>
@@ -1638,7 +1996,21 @@
         <w:rPr>
           <w:lang w:val="en-US"/>
         </w:rPr>
-        <w:t>The purpose is to create a system that can handle Vipassanā activities such as: events, lecturers, members and sponsors.</w:t>
+        <w:t xml:space="preserve">The purpose is to create a system that can handle </w:t>
+      </w:r>
+      <w:proofErr w:type="spellStart"/>
+      <w:r>
+        <w:rPr>
+          <w:lang w:val="en-US"/>
+        </w:rPr>
+        <w:t>Vipassanā</w:t>
+      </w:r>
+      <w:proofErr w:type="spellEnd"/>
+      <w:r>
+        <w:rPr>
+          <w:lang w:val="en-US"/>
+        </w:rPr>
+        <w:t xml:space="preserve"> activities such as: events, lecturers, members and sponsors.</w:t>
       </w:r>
       <w:r>
         <w:rPr>
@@ -1654,7 +2026,7 @@
           <w:lang w:val="en-US"/>
         </w:rPr>
       </w:pPr>
-      <w:bookmarkStart w:id="3" w:name="_Toc494788080"/>
+      <w:bookmarkStart w:id="3" w:name="_Toc495576823"/>
       <w:r>
         <w:rPr>
           <w:lang w:val="en-US"/>
@@ -1681,7 +2053,21 @@
         <w:rPr>
           <w:lang w:val="en-US"/>
         </w:rPr>
-        <w:t xml:space="preserve">urrently the company has a lack of possibilities of sorting and searching for finalized events in a time period for the newsletter. </w:t>
+        <w:t xml:space="preserve">urrently the company has a lack of possibilities of sorting and searching for finalized events in </w:t>
+      </w:r>
+      <w:proofErr w:type="gramStart"/>
+      <w:r>
+        <w:rPr>
+          <w:lang w:val="en-US"/>
+        </w:rPr>
+        <w:t>a time period</w:t>
+      </w:r>
+      <w:proofErr w:type="gramEnd"/>
+      <w:r>
+        <w:rPr>
+          <w:lang w:val="en-US"/>
+        </w:rPr>
+        <w:t xml:space="preserve"> for the newsletter. </w:t>
       </w:r>
       <w:r>
         <w:rPr>
@@ -1705,7 +2091,21 @@
         <w:rPr>
           <w:lang w:val="en-US"/>
         </w:rPr>
-        <w:t xml:space="preserve"> the searching for lecturers in a given category in order to create new events it’s almost impossible and finding events or lecturers specifying a category for potential new events and store members including their email addresses. Moreover, checking if the members payed their membership is made manually. </w:t>
+        <w:t xml:space="preserve"> the searching for lecturers </w:t>
+      </w:r>
+      <w:proofErr w:type="gramStart"/>
+      <w:r>
+        <w:rPr>
+          <w:lang w:val="en-US"/>
+        </w:rPr>
+        <w:t>in a given</w:t>
+      </w:r>
+      <w:proofErr w:type="gramEnd"/>
+      <w:r>
+        <w:rPr>
+          <w:lang w:val="en-US"/>
+        </w:rPr>
+        <w:t xml:space="preserve"> category in order to create new events it’s almost impossible and finding events or lecturers specifying a category for potential new events and store members including their email addresses. Moreover, checking if the members payed their membership is made manually. </w:t>
       </w:r>
     </w:p>
     <w:p>
@@ -1738,12 +2138,14 @@
         </w:rPr>
         <w:t xml:space="preserve">How to make a system that will meetup the </w:t>
       </w:r>
+      <w:proofErr w:type="spellStart"/>
       <w:r>
         <w:rPr>
           <w:lang w:val="en-US"/>
         </w:rPr>
         <w:t>Vipassanā</w:t>
       </w:r>
+      <w:proofErr w:type="spellEnd"/>
       <w:r>
         <w:rPr>
           <w:lang w:val="en-US"/>
@@ -1843,7 +2245,7 @@
           <w:lang w:val="en-US"/>
         </w:rPr>
       </w:pPr>
-      <w:bookmarkStart w:id="4" w:name="_Toc494788081"/>
+      <w:bookmarkStart w:id="4" w:name="_Toc495576824"/>
       <w:r>
         <w:rPr>
           <w:lang w:val="en-US"/>
@@ -1951,7 +2353,7 @@
           <w:lang w:val="en-US"/>
         </w:rPr>
       </w:pPr>
-      <w:bookmarkStart w:id="5" w:name="_Toc494788082"/>
+      <w:bookmarkStart w:id="5" w:name="_Toc495576825"/>
       <w:r>
         <w:rPr>
           <w:lang w:val="en-US"/>
@@ -2321,11 +2723,33 @@
                 <w:sz w:val="20"/>
               </w:rPr>
             </w:pPr>
+            <w:proofErr w:type="spellStart"/>
             <w:r>
               <w:rPr>
                 <w:sz w:val="20"/>
               </w:rPr>
-              <w:t>Oskars, Liviu, Dragos, and Taha.</w:t>
+              <w:t>Oskars</w:t>
+            </w:r>
+            <w:proofErr w:type="spellEnd"/>
+            <w:r>
+              <w:rPr>
+                <w:sz w:val="20"/>
+              </w:rPr>
+              <w:t xml:space="preserve">, </w:t>
+            </w:r>
+            <w:proofErr w:type="spellStart"/>
+            <w:r>
+              <w:rPr>
+                <w:sz w:val="20"/>
+              </w:rPr>
+              <w:t>Liviu</w:t>
+            </w:r>
+            <w:proofErr w:type="spellEnd"/>
+            <w:r>
+              <w:rPr>
+                <w:sz w:val="20"/>
+              </w:rPr>
+              <w:t>, Dragos, and Taha.</w:t>
             </w:r>
           </w:p>
         </w:tc>
@@ -2459,11 +2883,33 @@
                 <w:sz w:val="20"/>
               </w:rPr>
             </w:pPr>
+            <w:proofErr w:type="spellStart"/>
             <w:r>
               <w:rPr>
                 <w:sz w:val="20"/>
               </w:rPr>
-              <w:t>Oskars, Liviu, Dragos, and Taha.</w:t>
+              <w:t>Oskars</w:t>
+            </w:r>
+            <w:proofErr w:type="spellEnd"/>
+            <w:r>
+              <w:rPr>
+                <w:sz w:val="20"/>
+              </w:rPr>
+              <w:t xml:space="preserve">, </w:t>
+            </w:r>
+            <w:proofErr w:type="spellStart"/>
+            <w:r>
+              <w:rPr>
+                <w:sz w:val="20"/>
+              </w:rPr>
+              <w:t>Liviu</w:t>
+            </w:r>
+            <w:proofErr w:type="spellEnd"/>
+            <w:r>
+              <w:rPr>
+                <w:sz w:val="20"/>
+              </w:rPr>
+              <w:t>, Dragos, and Taha.</w:t>
             </w:r>
           </w:p>
         </w:tc>
@@ -2599,11 +3045,33 @@
                 <w:sz w:val="20"/>
               </w:rPr>
             </w:pPr>
+            <w:proofErr w:type="spellStart"/>
             <w:r>
               <w:rPr>
                 <w:sz w:val="20"/>
               </w:rPr>
-              <w:t>Oskars, Liviu, Dragos, and Taha.</w:t>
+              <w:t>Oskars</w:t>
+            </w:r>
+            <w:proofErr w:type="spellEnd"/>
+            <w:r>
+              <w:rPr>
+                <w:sz w:val="20"/>
+              </w:rPr>
+              <w:t xml:space="preserve">, </w:t>
+            </w:r>
+            <w:proofErr w:type="spellStart"/>
+            <w:r>
+              <w:rPr>
+                <w:sz w:val="20"/>
+              </w:rPr>
+              <w:t>Liviu</w:t>
+            </w:r>
+            <w:proofErr w:type="spellEnd"/>
+            <w:r>
+              <w:rPr>
+                <w:sz w:val="20"/>
+              </w:rPr>
+              <w:t>, Dragos, and Taha.</w:t>
             </w:r>
           </w:p>
         </w:tc>
@@ -2739,11 +3207,33 @@
                 <w:sz w:val="20"/>
               </w:rPr>
             </w:pPr>
+            <w:proofErr w:type="spellStart"/>
             <w:r>
               <w:rPr>
                 <w:sz w:val="20"/>
               </w:rPr>
-              <w:t>Oskars, Liviu, Dragos, and Taha.</w:t>
+              <w:t>Oskars</w:t>
+            </w:r>
+            <w:proofErr w:type="spellEnd"/>
+            <w:r>
+              <w:rPr>
+                <w:sz w:val="20"/>
+              </w:rPr>
+              <w:t xml:space="preserve">, </w:t>
+            </w:r>
+            <w:proofErr w:type="spellStart"/>
+            <w:r>
+              <w:rPr>
+                <w:sz w:val="20"/>
+              </w:rPr>
+              <w:t>Liviu</w:t>
+            </w:r>
+            <w:proofErr w:type="spellEnd"/>
+            <w:r>
+              <w:rPr>
+                <w:sz w:val="20"/>
+              </w:rPr>
+              <w:t>, Dragos, and Taha.</w:t>
             </w:r>
           </w:p>
         </w:tc>
@@ -2880,11 +3370,33 @@
                 <w:sz w:val="20"/>
               </w:rPr>
             </w:pPr>
+            <w:proofErr w:type="spellStart"/>
             <w:r>
               <w:rPr>
                 <w:sz w:val="20"/>
               </w:rPr>
-              <w:t>Oskars, Liviu, Dragos, and Taha.</w:t>
+              <w:t>Oskars</w:t>
+            </w:r>
+            <w:proofErr w:type="spellEnd"/>
+            <w:r>
+              <w:rPr>
+                <w:sz w:val="20"/>
+              </w:rPr>
+              <w:t xml:space="preserve">, </w:t>
+            </w:r>
+            <w:proofErr w:type="spellStart"/>
+            <w:r>
+              <w:rPr>
+                <w:sz w:val="20"/>
+              </w:rPr>
+              <w:t>Liviu</w:t>
+            </w:r>
+            <w:proofErr w:type="spellEnd"/>
+            <w:r>
+              <w:rPr>
+                <w:sz w:val="20"/>
+              </w:rPr>
+              <w:t>, Dragos, and Taha.</w:t>
             </w:r>
           </w:p>
         </w:tc>
@@ -2924,7 +3436,7 @@
           <w:lang w:val="en-US"/>
         </w:rPr>
       </w:pPr>
-      <w:bookmarkStart w:id="6" w:name="_Toc494788083"/>
+      <w:bookmarkStart w:id="6" w:name="_Toc495576826"/>
       <w:r>
         <w:rPr>
           <w:lang w:val="en-US"/>
@@ -3124,7 +3636,7 @@
           <w:lang w:val="en-US"/>
         </w:rPr>
       </w:pPr>
-      <w:bookmarkStart w:id="7" w:name="_Toc494788084"/>
+      <w:bookmarkStart w:id="7" w:name="_Toc495576827"/>
       <w:r>
         <w:rPr>
           <w:lang w:val="en-US"/>
@@ -3703,6 +4215,7 @@
                 <w:lang w:val="en-US"/>
               </w:rPr>
             </w:pPr>
+            <w:proofErr w:type="spellStart"/>
             <w:r>
               <w:rPr>
                 <w:rFonts w:asciiTheme="majorHAnsi" w:hAnsiTheme="majorHAnsi" w:cstheme="majorHAnsi"/>
@@ -3710,6 +4223,7 @@
               </w:rPr>
               <w:t>Liviu</w:t>
             </w:r>
+            <w:proofErr w:type="spellEnd"/>
           </w:p>
         </w:tc>
       </w:tr>
@@ -3759,7 +4273,25 @@
                 <w:bCs/>
                 <w:lang w:val="en-US"/>
               </w:rPr>
-              <w:t>Losing the unsaved files as a result of computer failure.</w:t>
+              <w:t xml:space="preserve">Losing the unsaved files </w:t>
+            </w:r>
+            <w:proofErr w:type="gramStart"/>
+            <w:r>
+              <w:rPr>
+                <w:rFonts w:asciiTheme="majorHAnsi" w:hAnsiTheme="majorHAnsi" w:cstheme="majorHAnsi"/>
+                <w:bCs/>
+                <w:lang w:val="en-US"/>
+              </w:rPr>
+              <w:t>as a result of</w:t>
+            </w:r>
+            <w:proofErr w:type="gramEnd"/>
+            <w:r>
+              <w:rPr>
+                <w:rFonts w:asciiTheme="majorHAnsi" w:hAnsiTheme="majorHAnsi" w:cstheme="majorHAnsi"/>
+                <w:bCs/>
+                <w:lang w:val="en-US"/>
+              </w:rPr>
+              <w:t xml:space="preserve"> computer failure.</w:t>
             </w:r>
           </w:p>
         </w:tc>
@@ -3908,6 +4440,7 @@
                 <w:lang w:val="en-US"/>
               </w:rPr>
             </w:pPr>
+            <w:proofErr w:type="spellStart"/>
             <w:r>
               <w:rPr>
                 <w:rFonts w:asciiTheme="majorHAnsi" w:hAnsiTheme="majorHAnsi" w:cstheme="majorHAnsi"/>
@@ -3916,6 +4449,7 @@
               </w:rPr>
               <w:t>Oskars</w:t>
             </w:r>
+            <w:proofErr w:type="spellEnd"/>
           </w:p>
         </w:tc>
       </w:tr>
@@ -3956,13 +4490,23 @@
                 <w:lang w:val="en-US"/>
               </w:rPr>
             </w:pPr>
+            <w:proofErr w:type="gramStart"/>
             <w:r>
               <w:rPr>
                 <w:rFonts w:asciiTheme="majorHAnsi" w:hAnsiTheme="majorHAnsi" w:cstheme="majorHAnsi"/>
                 <w:bCs/>
                 <w:lang w:val="en-US"/>
               </w:rPr>
-              <w:t>As a result of not monitoring the work that was already done and the work that should be done</w:t>
+              <w:t>As a result of</w:t>
+            </w:r>
+            <w:proofErr w:type="gramEnd"/>
+            <w:r>
+              <w:rPr>
+                <w:rFonts w:asciiTheme="majorHAnsi" w:hAnsiTheme="majorHAnsi" w:cstheme="majorHAnsi"/>
+                <w:bCs/>
+                <w:lang w:val="en-US"/>
+              </w:rPr>
+              <w:t xml:space="preserve"> not monitoring the work that was already done and the work that should be done</w:t>
             </w:r>
           </w:p>
         </w:tc>
@@ -4119,6 +4663,9 @@
         <w:br w:type="page"/>
       </w:r>
     </w:p>
+    <w:bookmarkStart w:id="8" w:name="_GoBack" w:displacedByCustomXml="next"/>
+    <w:bookmarkEnd w:id="8" w:displacedByCustomXml="next"/>
+    <w:bookmarkStart w:id="9" w:name="_Toc495576828" w:displacedByCustomXml="next"/>
     <w:sdt>
       <w:sdtPr>
         <w:rPr>
@@ -4143,6 +4690,7 @@
           <w:r>
             <w:t>References</w:t>
           </w:r>
+          <w:bookmarkEnd w:id="9"/>
         </w:p>
         <w:sdt>
           <w:sdtPr>
@@ -4259,8 +4807,6 @@
                 <w:fldChar w:fldCharType="end"/>
               </w:r>
             </w:p>
-            <w:bookmarkStart w:id="8" w:name="_GoBack" w:displacedByCustomXml="next"/>
-            <w:bookmarkEnd w:id="8" w:displacedByCustomXml="next"/>
           </w:sdtContent>
         </w:sdt>
       </w:sdtContent>
@@ -4574,7 +5120,21 @@
         <w:rPr>
           <w:szCs w:val="22"/>
         </w:rPr>
-        <w:t xml:space="preserve">Stay in touch with each other in order to be on the same knowledge basis about the ongoing project. Acknowledge other members of the group if someone is in a dilemma or has some problems in figuring out how to finish their tasks. </w:t>
+        <w:t xml:space="preserve">Stay in touch with each other </w:t>
+      </w:r>
+      <w:proofErr w:type="gramStart"/>
+      <w:r>
+        <w:rPr>
+          <w:szCs w:val="22"/>
+        </w:rPr>
+        <w:t>in order to</w:t>
+      </w:r>
+      <w:proofErr w:type="gramEnd"/>
+      <w:r>
+        <w:rPr>
+          <w:szCs w:val="22"/>
+        </w:rPr>
+        <w:t xml:space="preserve"> be on the same knowledge basis about the ongoing project. Acknowledge other members of the group if someone is in a dilemma or has some problems in figuring out how to finish their tasks. </w:t>
       </w:r>
     </w:p>
     <w:p>
@@ -4719,7 +5279,21 @@
         <w:rPr>
           <w:szCs w:val="22"/>
         </w:rPr>
-        <w:t xml:space="preserve">Solve all the conflicts in a peaceful way; if there is not possible to solve the problem by ourselves we would appeal to our supervisors in order to find the best solution that fits the interest of all members of the group. </w:t>
+        <w:t xml:space="preserve">Solve all the conflicts in a peaceful way; if there is not possible to solve the problem by ourselves we would appeal to our supervisors </w:t>
+      </w:r>
+      <w:proofErr w:type="gramStart"/>
+      <w:r>
+        <w:rPr>
+          <w:szCs w:val="22"/>
+        </w:rPr>
+        <w:t>in order to</w:t>
+      </w:r>
+      <w:proofErr w:type="gramEnd"/>
+      <w:r>
+        <w:rPr>
+          <w:szCs w:val="22"/>
+        </w:rPr>
+        <w:t xml:space="preserve"> find the best solution that fits the interest of all members of the group. </w:t>
       </w:r>
     </w:p>
     <w:p>
@@ -4829,7 +5403,21 @@
         <w:rPr>
           <w:szCs w:val="22"/>
         </w:rPr>
-        <w:t xml:space="preserve">Laziness as the main weakness of all the group members should be solved as an initiative of ourselves and as a group we should push each other in order to reach our main goal as a team. </w:t>
+        <w:t xml:space="preserve">Laziness as the main weakness of all the group members should be solved as an initiative of ourselves and as a group we should push each other </w:t>
+      </w:r>
+      <w:proofErr w:type="gramStart"/>
+      <w:r>
+        <w:rPr>
+          <w:szCs w:val="22"/>
+        </w:rPr>
+        <w:t>in order to</w:t>
+      </w:r>
+      <w:proofErr w:type="gramEnd"/>
+      <w:r>
+        <w:rPr>
+          <w:szCs w:val="22"/>
+        </w:rPr>
+        <w:t xml:space="preserve"> reach our main goal as a team. </w:t>
       </w:r>
     </w:p>
     <w:p>
@@ -4970,6 +5558,7 @@
                 <w:szCs w:val="22"/>
               </w:rPr>
             </w:pPr>
+            <w:proofErr w:type="spellStart"/>
             <w:r>
               <w:rPr>
                 <w:sz w:val="22"/>
@@ -4977,6 +5566,7 @@
               </w:rPr>
               <w:t>Chirtoaca</w:t>
             </w:r>
+            <w:proofErr w:type="spellEnd"/>
           </w:p>
           <w:p>
             <w:pPr>
@@ -5071,6 +5661,7 @@
                 <w:szCs w:val="22"/>
               </w:rPr>
             </w:pPr>
+            <w:proofErr w:type="spellStart"/>
             <w:r>
               <w:rPr>
                 <w:sz w:val="22"/>
@@ -5078,6 +5669,7 @@
               </w:rPr>
               <w:t>Liviu</w:t>
             </w:r>
+            <w:proofErr w:type="spellEnd"/>
           </w:p>
           <w:p>
             <w:pPr>
@@ -5086,6 +5678,7 @@
                 <w:szCs w:val="22"/>
               </w:rPr>
             </w:pPr>
+            <w:proofErr w:type="spellStart"/>
             <w:r>
               <w:rPr>
                 <w:sz w:val="22"/>
@@ -5093,6 +5686,7 @@
               </w:rPr>
               <w:t>Pascari</w:t>
             </w:r>
+            <w:proofErr w:type="spellEnd"/>
           </w:p>
           <w:p>
             <w:pPr>
@@ -5189,6 +5783,7 @@
                 <w:szCs w:val="22"/>
               </w:rPr>
             </w:pPr>
+            <w:proofErr w:type="spellStart"/>
             <w:r>
               <w:rPr>
                 <w:sz w:val="22"/>
@@ -5196,6 +5791,7 @@
               </w:rPr>
               <w:t>Oskars</w:t>
             </w:r>
+            <w:proofErr w:type="spellEnd"/>
           </w:p>
           <w:p>
             <w:pPr>
@@ -5204,6 +5800,7 @@
                 <w:szCs w:val="22"/>
               </w:rPr>
             </w:pPr>
+            <w:proofErr w:type="spellStart"/>
             <w:r>
               <w:rPr>
                 <w:sz w:val="22"/>
@@ -5211,6 +5808,7 @@
               </w:rPr>
               <w:t>Arajs</w:t>
             </w:r>
+            <w:proofErr w:type="spellEnd"/>
           </w:p>
           <w:p>
             <w:pPr>
@@ -5430,7 +6028,7 @@
 </file>
 
 <file path=word/endnotes.xml><?xml version="1.0" encoding="utf-8"?>
-<w:endnotes xmlns:wpc="http://schemas.microsoft.com/office/word/2010/wordprocessingCanvas" xmlns:mc="http://schemas.openxmlformats.org/markup-compatibility/2006" xmlns:o="urn:schemas-microsoft-com:office:office" xmlns:r="http://schemas.openxmlformats.org/officeDocument/2006/relationships" xmlns:m="http://schemas.openxmlformats.org/officeDocument/2006/math" xmlns:v="urn:schemas-microsoft-com:vml" xmlns:wp14="http://schemas.microsoft.com/office/word/2010/wordprocessingDrawing" xmlns:wp="http://schemas.openxmlformats.org/drawingml/2006/wordprocessingDrawing" xmlns:w10="urn:schemas-microsoft-com:office:word" xmlns:w="http://schemas.openxmlformats.org/wordprocessingml/2006/main" xmlns:w14="http://schemas.microsoft.com/office/word/2010/wordml" xmlns:w15="http://schemas.microsoft.com/office/word/2012/wordml" xmlns:wpg="http://schemas.microsoft.com/office/word/2010/wordprocessingGroup" xmlns:wpi="http://schemas.microsoft.com/office/word/2010/wordprocessingInk" xmlns:wne="http://schemas.microsoft.com/office/word/2006/wordml" xmlns:wps="http://schemas.microsoft.com/office/word/2010/wordprocessingShape" mc:Ignorable="w14 w15 wp14">
+<w:endnotes xmlns:wpc="http://schemas.microsoft.com/office/word/2010/wordprocessingCanvas" xmlns:cx="http://schemas.microsoft.com/office/drawing/2014/chartex" xmlns:cx1="http://schemas.microsoft.com/office/drawing/2015/9/8/chartex" xmlns:cx2="http://schemas.microsoft.com/office/drawing/2015/10/21/chartex" xmlns:cx3="http://schemas.microsoft.com/office/drawing/2016/5/9/chartex" xmlns:cx4="http://schemas.microsoft.com/office/drawing/2016/5/10/chartex" xmlns:cx5="http://schemas.microsoft.com/office/drawing/2016/5/11/chartex" xmlns:cx6="http://schemas.microsoft.com/office/drawing/2016/5/12/chartex" xmlns:cx7="http://schemas.microsoft.com/office/drawing/2016/5/13/chartex" xmlns:cx8="http://schemas.microsoft.com/office/drawing/2016/5/14/chartex" xmlns:mc="http://schemas.openxmlformats.org/markup-compatibility/2006" xmlns:aink="http://schemas.microsoft.com/office/drawing/2016/ink" xmlns:am3d="http://schemas.microsoft.com/office/drawing/2017/model3d" xmlns:o="urn:schemas-microsoft-com:office:office" xmlns:r="http://schemas.openxmlformats.org/officeDocument/2006/relationships" xmlns:m="http://schemas.openxmlformats.org/officeDocument/2006/math" xmlns:v="urn:schemas-microsoft-com:vml" xmlns:wp14="http://schemas.microsoft.com/office/word/2010/wordprocessingDrawing" xmlns:wp="http://schemas.openxmlformats.org/drawingml/2006/wordprocessingDrawing" xmlns:w10="urn:schemas-microsoft-com:office:word" xmlns:w="http://schemas.openxmlformats.org/wordprocessingml/2006/main" xmlns:w14="http://schemas.microsoft.com/office/word/2010/wordml" xmlns:w15="http://schemas.microsoft.com/office/word/2012/wordml" xmlns:w16cid="http://schemas.microsoft.com/office/word/2016/wordml/cid" xmlns:w16se="http://schemas.microsoft.com/office/word/2015/wordml/symex" xmlns:wpg="http://schemas.microsoft.com/office/word/2010/wordprocessingGroup" xmlns:wpi="http://schemas.microsoft.com/office/word/2010/wordprocessingInk" xmlns:wne="http://schemas.microsoft.com/office/word/2006/wordml" xmlns:wps="http://schemas.microsoft.com/office/word/2010/wordprocessingShape" mc:Ignorable="w14 w15 w16se w16cid wp14">
   <w:endnote w:type="separator" w:id="-1">
     <w:p>
       <w:pPr>
@@ -5455,7 +6053,7 @@
 </file>
 
 <file path=word/footer1.xml><?xml version="1.0" encoding="utf-8"?>
-<w:ftr xmlns:wpc="http://schemas.microsoft.com/office/word/2010/wordprocessingCanvas" xmlns:mc="http://schemas.openxmlformats.org/markup-compatibility/2006" xmlns:o="urn:schemas-microsoft-com:office:office" xmlns:r="http://schemas.openxmlformats.org/officeDocument/2006/relationships" xmlns:m="http://schemas.openxmlformats.org/officeDocument/2006/math" xmlns:v="urn:schemas-microsoft-com:vml" xmlns:wp14="http://schemas.microsoft.com/office/word/2010/wordprocessingDrawing" xmlns:wp="http://schemas.openxmlformats.org/drawingml/2006/wordprocessingDrawing" xmlns:w10="urn:schemas-microsoft-com:office:word" xmlns:w="http://schemas.openxmlformats.org/wordprocessingml/2006/main" xmlns:w14="http://schemas.microsoft.com/office/word/2010/wordml" xmlns:w15="http://schemas.microsoft.com/office/word/2012/wordml" xmlns:wpg="http://schemas.microsoft.com/office/word/2010/wordprocessingGroup" xmlns:wpi="http://schemas.microsoft.com/office/word/2010/wordprocessingInk" xmlns:wne="http://schemas.microsoft.com/office/word/2006/wordml" xmlns:wps="http://schemas.microsoft.com/office/word/2010/wordprocessingShape" mc:Ignorable="w14 w15 wp14">
+<w:ftr xmlns:wpc="http://schemas.microsoft.com/office/word/2010/wordprocessingCanvas" xmlns:cx="http://schemas.microsoft.com/office/drawing/2014/chartex" xmlns:cx1="http://schemas.microsoft.com/office/drawing/2015/9/8/chartex" xmlns:cx2="http://schemas.microsoft.com/office/drawing/2015/10/21/chartex" xmlns:cx3="http://schemas.microsoft.com/office/drawing/2016/5/9/chartex" xmlns:cx4="http://schemas.microsoft.com/office/drawing/2016/5/10/chartex" xmlns:cx5="http://schemas.microsoft.com/office/drawing/2016/5/11/chartex" xmlns:cx6="http://schemas.microsoft.com/office/drawing/2016/5/12/chartex" xmlns:cx7="http://schemas.microsoft.com/office/drawing/2016/5/13/chartex" xmlns:cx8="http://schemas.microsoft.com/office/drawing/2016/5/14/chartex" xmlns:mc="http://schemas.openxmlformats.org/markup-compatibility/2006" xmlns:aink="http://schemas.microsoft.com/office/drawing/2016/ink" xmlns:am3d="http://schemas.microsoft.com/office/drawing/2017/model3d" xmlns:o="urn:schemas-microsoft-com:office:office" xmlns:r="http://schemas.openxmlformats.org/officeDocument/2006/relationships" xmlns:m="http://schemas.openxmlformats.org/officeDocument/2006/math" xmlns:v="urn:schemas-microsoft-com:vml" xmlns:wp14="http://schemas.microsoft.com/office/word/2010/wordprocessingDrawing" xmlns:wp="http://schemas.openxmlformats.org/drawingml/2006/wordprocessingDrawing" xmlns:w10="urn:schemas-microsoft-com:office:word" xmlns:w="http://schemas.openxmlformats.org/wordprocessingml/2006/main" xmlns:w14="http://schemas.microsoft.com/office/word/2010/wordml" xmlns:w15="http://schemas.microsoft.com/office/word/2012/wordml" xmlns:w16cid="http://schemas.microsoft.com/office/word/2016/wordml/cid" xmlns:w16se="http://schemas.microsoft.com/office/word/2015/wordml/symex" xmlns:wpg="http://schemas.microsoft.com/office/word/2010/wordprocessingGroup" xmlns:wpi="http://schemas.microsoft.com/office/word/2010/wordprocessingInk" xmlns:wne="http://schemas.microsoft.com/office/word/2006/wordml" xmlns:wps="http://schemas.microsoft.com/office/word/2010/wordprocessingShape" mc:Ignorable="w14 w15 w16se w16cid wp14">
   <w:sdt>
     <w:sdtPr>
       <w:id w:val="-96798736"/>
@@ -5485,7 +6083,7 @@
             <w:noProof/>
             <w:lang w:val="da-DK"/>
           </w:rPr>
-          <w:t>8</w:t>
+          <w:t>10</w:t>
         </w:r>
         <w:r>
           <w:fldChar w:fldCharType="end"/>
@@ -5502,7 +6100,7 @@
 </file>
 
 <file path=word/footer2.xml><?xml version="1.0" encoding="utf-8"?>
-<w:ftr xmlns:wpc="http://schemas.microsoft.com/office/word/2010/wordprocessingCanvas" xmlns:mc="http://schemas.openxmlformats.org/markup-compatibility/2006" xmlns:o="urn:schemas-microsoft-com:office:office" xmlns:r="http://schemas.openxmlformats.org/officeDocument/2006/relationships" xmlns:m="http://schemas.openxmlformats.org/officeDocument/2006/math" xmlns:v="urn:schemas-microsoft-com:vml" xmlns:wp14="http://schemas.microsoft.com/office/word/2010/wordprocessingDrawing" xmlns:wp="http://schemas.openxmlformats.org/drawingml/2006/wordprocessingDrawing" xmlns:w10="urn:schemas-microsoft-com:office:word" xmlns:w="http://schemas.openxmlformats.org/wordprocessingml/2006/main" xmlns:w14="http://schemas.microsoft.com/office/word/2010/wordml" xmlns:w15="http://schemas.microsoft.com/office/word/2012/wordml" xmlns:wpg="http://schemas.microsoft.com/office/word/2010/wordprocessingGroup" xmlns:wpi="http://schemas.microsoft.com/office/word/2010/wordprocessingInk" xmlns:wne="http://schemas.microsoft.com/office/word/2006/wordml" xmlns:wps="http://schemas.microsoft.com/office/word/2010/wordprocessingShape" mc:Ignorable="w14 w15 wp14">
+<w:ftr xmlns:wpc="http://schemas.microsoft.com/office/word/2010/wordprocessingCanvas" xmlns:cx="http://schemas.microsoft.com/office/drawing/2014/chartex" xmlns:cx1="http://schemas.microsoft.com/office/drawing/2015/9/8/chartex" xmlns:cx2="http://schemas.microsoft.com/office/drawing/2015/10/21/chartex" xmlns:cx3="http://schemas.microsoft.com/office/drawing/2016/5/9/chartex" xmlns:cx4="http://schemas.microsoft.com/office/drawing/2016/5/10/chartex" xmlns:cx5="http://schemas.microsoft.com/office/drawing/2016/5/11/chartex" xmlns:cx6="http://schemas.microsoft.com/office/drawing/2016/5/12/chartex" xmlns:cx7="http://schemas.microsoft.com/office/drawing/2016/5/13/chartex" xmlns:cx8="http://schemas.microsoft.com/office/drawing/2016/5/14/chartex" xmlns:mc="http://schemas.openxmlformats.org/markup-compatibility/2006" xmlns:aink="http://schemas.microsoft.com/office/drawing/2016/ink" xmlns:am3d="http://schemas.microsoft.com/office/drawing/2017/model3d" xmlns:o="urn:schemas-microsoft-com:office:office" xmlns:r="http://schemas.openxmlformats.org/officeDocument/2006/relationships" xmlns:m="http://schemas.openxmlformats.org/officeDocument/2006/math" xmlns:v="urn:schemas-microsoft-com:vml" xmlns:wp14="http://schemas.microsoft.com/office/word/2010/wordprocessingDrawing" xmlns:wp="http://schemas.openxmlformats.org/drawingml/2006/wordprocessingDrawing" xmlns:w10="urn:schemas-microsoft-com:office:word" xmlns:w="http://schemas.openxmlformats.org/wordprocessingml/2006/main" xmlns:w14="http://schemas.microsoft.com/office/word/2010/wordml" xmlns:w15="http://schemas.microsoft.com/office/word/2012/wordml" xmlns:w16cid="http://schemas.microsoft.com/office/word/2016/wordml/cid" xmlns:w16se="http://schemas.microsoft.com/office/word/2015/wordml/symex" xmlns:wpg="http://schemas.microsoft.com/office/word/2010/wordprocessingGroup" xmlns:wpi="http://schemas.microsoft.com/office/word/2010/wordprocessingInk" xmlns:wne="http://schemas.microsoft.com/office/word/2006/wordml" xmlns:wps="http://schemas.microsoft.com/office/word/2010/wordprocessingShape" mc:Ignorable="w14 w15 w16se w16cid wp14">
   <w:sdt>
     <w:sdtPr>
       <w:id w:val="1968471565"/>
@@ -5549,7 +6147,7 @@
 </file>
 
 <file path=word/footnotes.xml><?xml version="1.0" encoding="utf-8"?>
-<w:footnotes xmlns:wpc="http://schemas.microsoft.com/office/word/2010/wordprocessingCanvas" xmlns:mc="http://schemas.openxmlformats.org/markup-compatibility/2006" xmlns:o="urn:schemas-microsoft-com:office:office" xmlns:r="http://schemas.openxmlformats.org/officeDocument/2006/relationships" xmlns:m="http://schemas.openxmlformats.org/officeDocument/2006/math" xmlns:v="urn:schemas-microsoft-com:vml" xmlns:wp14="http://schemas.microsoft.com/office/word/2010/wordprocessingDrawing" xmlns:wp="http://schemas.openxmlformats.org/drawingml/2006/wordprocessingDrawing" xmlns:w10="urn:schemas-microsoft-com:office:word" xmlns:w="http://schemas.openxmlformats.org/wordprocessingml/2006/main" xmlns:w14="http://schemas.microsoft.com/office/word/2010/wordml" xmlns:w15="http://schemas.microsoft.com/office/word/2012/wordml" xmlns:wpg="http://schemas.microsoft.com/office/word/2010/wordprocessingGroup" xmlns:wpi="http://schemas.microsoft.com/office/word/2010/wordprocessingInk" xmlns:wne="http://schemas.microsoft.com/office/word/2006/wordml" xmlns:wps="http://schemas.microsoft.com/office/word/2010/wordprocessingShape" mc:Ignorable="w14 w15 wp14">
+<w:footnotes xmlns:wpc="http://schemas.microsoft.com/office/word/2010/wordprocessingCanvas" xmlns:cx="http://schemas.microsoft.com/office/drawing/2014/chartex" xmlns:cx1="http://schemas.microsoft.com/office/drawing/2015/9/8/chartex" xmlns:cx2="http://schemas.microsoft.com/office/drawing/2015/10/21/chartex" xmlns:cx3="http://schemas.microsoft.com/office/drawing/2016/5/9/chartex" xmlns:cx4="http://schemas.microsoft.com/office/drawing/2016/5/10/chartex" xmlns:cx5="http://schemas.microsoft.com/office/drawing/2016/5/11/chartex" xmlns:cx6="http://schemas.microsoft.com/office/drawing/2016/5/12/chartex" xmlns:cx7="http://schemas.microsoft.com/office/drawing/2016/5/13/chartex" xmlns:cx8="http://schemas.microsoft.com/office/drawing/2016/5/14/chartex" xmlns:mc="http://schemas.openxmlformats.org/markup-compatibility/2006" xmlns:aink="http://schemas.microsoft.com/office/drawing/2016/ink" xmlns:am3d="http://schemas.microsoft.com/office/drawing/2017/model3d" xmlns:o="urn:schemas-microsoft-com:office:office" xmlns:r="http://schemas.openxmlformats.org/officeDocument/2006/relationships" xmlns:m="http://schemas.openxmlformats.org/officeDocument/2006/math" xmlns:v="urn:schemas-microsoft-com:vml" xmlns:wp14="http://schemas.microsoft.com/office/word/2010/wordprocessingDrawing" xmlns:wp="http://schemas.openxmlformats.org/drawingml/2006/wordprocessingDrawing" xmlns:w10="urn:schemas-microsoft-com:office:word" xmlns:w="http://schemas.openxmlformats.org/wordprocessingml/2006/main" xmlns:w14="http://schemas.microsoft.com/office/word/2010/wordml" xmlns:w15="http://schemas.microsoft.com/office/word/2012/wordml" xmlns:w16cid="http://schemas.microsoft.com/office/word/2016/wordml/cid" xmlns:w16se="http://schemas.microsoft.com/office/word/2015/wordml/symex" xmlns:wpg="http://schemas.microsoft.com/office/word/2010/wordprocessingGroup" xmlns:wpi="http://schemas.microsoft.com/office/word/2010/wordprocessingInk" xmlns:wne="http://schemas.microsoft.com/office/word/2006/wordml" xmlns:wps="http://schemas.microsoft.com/office/word/2010/wordprocessingShape" mc:Ignorable="w14 w15 w16se w16cid wp14">
   <w:footnote w:type="separator" w:id="-1">
     <w:p>
       <w:pPr>
@@ -5574,7 +6172,7 @@
 </file>
 
 <file path=word/header1.xml><?xml version="1.0" encoding="utf-8"?>
-<w:hdr xmlns:wpc="http://schemas.microsoft.com/office/word/2010/wordprocessingCanvas" xmlns:mc="http://schemas.openxmlformats.org/markup-compatibility/2006" xmlns:o="urn:schemas-microsoft-com:office:office" xmlns:r="http://schemas.openxmlformats.org/officeDocument/2006/relationships" xmlns:m="http://schemas.openxmlformats.org/officeDocument/2006/math" xmlns:v="urn:schemas-microsoft-com:vml" xmlns:wp14="http://schemas.microsoft.com/office/word/2010/wordprocessingDrawing" xmlns:wp="http://schemas.openxmlformats.org/drawingml/2006/wordprocessingDrawing" xmlns:w10="urn:schemas-microsoft-com:office:word" xmlns:w="http://schemas.openxmlformats.org/wordprocessingml/2006/main" xmlns:w14="http://schemas.microsoft.com/office/word/2010/wordml" xmlns:w15="http://schemas.microsoft.com/office/word/2012/wordml" xmlns:wpg="http://schemas.microsoft.com/office/word/2010/wordprocessingGroup" xmlns:wpi="http://schemas.microsoft.com/office/word/2010/wordprocessingInk" xmlns:wne="http://schemas.microsoft.com/office/word/2006/wordml" xmlns:wps="http://schemas.microsoft.com/office/word/2010/wordprocessingShape" mc:Ignorable="w14 w15 wp14">
+<w:hdr xmlns:wpc="http://schemas.microsoft.com/office/word/2010/wordprocessingCanvas" xmlns:cx="http://schemas.microsoft.com/office/drawing/2014/chartex" xmlns:cx1="http://schemas.microsoft.com/office/drawing/2015/9/8/chartex" xmlns:cx2="http://schemas.microsoft.com/office/drawing/2015/10/21/chartex" xmlns:cx3="http://schemas.microsoft.com/office/drawing/2016/5/9/chartex" xmlns:cx4="http://schemas.microsoft.com/office/drawing/2016/5/10/chartex" xmlns:cx5="http://schemas.microsoft.com/office/drawing/2016/5/11/chartex" xmlns:cx6="http://schemas.microsoft.com/office/drawing/2016/5/12/chartex" xmlns:cx7="http://schemas.microsoft.com/office/drawing/2016/5/13/chartex" xmlns:cx8="http://schemas.microsoft.com/office/drawing/2016/5/14/chartex" xmlns:mc="http://schemas.openxmlformats.org/markup-compatibility/2006" xmlns:aink="http://schemas.microsoft.com/office/drawing/2016/ink" xmlns:am3d="http://schemas.microsoft.com/office/drawing/2017/model3d" xmlns:o="urn:schemas-microsoft-com:office:office" xmlns:r="http://schemas.openxmlformats.org/officeDocument/2006/relationships" xmlns:m="http://schemas.openxmlformats.org/officeDocument/2006/math" xmlns:v="urn:schemas-microsoft-com:vml" xmlns:wp14="http://schemas.microsoft.com/office/word/2010/wordprocessingDrawing" xmlns:wp="http://schemas.openxmlformats.org/drawingml/2006/wordprocessingDrawing" xmlns:w10="urn:schemas-microsoft-com:office:word" xmlns:w="http://schemas.openxmlformats.org/wordprocessingml/2006/main" xmlns:w14="http://schemas.microsoft.com/office/word/2010/wordml" xmlns:w15="http://schemas.microsoft.com/office/word/2012/wordml" xmlns:w16cid="http://schemas.microsoft.com/office/word/2016/wordml/cid" xmlns:w16se="http://schemas.microsoft.com/office/word/2015/wordml/symex" xmlns:wpg="http://schemas.microsoft.com/office/word/2010/wordprocessingGroup" xmlns:wpi="http://schemas.microsoft.com/office/word/2010/wordprocessingInk" xmlns:wne="http://schemas.microsoft.com/office/word/2006/wordml" xmlns:wps="http://schemas.microsoft.com/office/word/2010/wordprocessingShape" mc:Ignorable="w14 w15 w16se w16cid wp14">
   <w:p>
     <w:pPr>
       <w:pStyle w:val="Header"/>
@@ -5840,11 +6438,19 @@
             </w:rPr>
             <w:t xml:space="preserve">for </w:t>
           </w:r>
+          <w:proofErr w:type="spellStart"/>
           <w:r>
             <w:rPr>
               <w:lang w:val="en-US"/>
             </w:rPr>
-            <w:t>Vipassanā </w:t>
+            <w:t>Vipassanā</w:t>
+          </w:r>
+          <w:proofErr w:type="spellEnd"/>
+          <w:r>
+            <w:rPr>
+              <w:lang w:val="en-US"/>
+            </w:rPr>
+            <w:t> </w:t>
           </w:r>
           <w:r>
             <w:rPr>
@@ -5909,7 +6515,7 @@
 </file>
 
 <file path=word/header2.xml><?xml version="1.0" encoding="utf-8"?>
-<w:hdr xmlns:wpc="http://schemas.microsoft.com/office/word/2010/wordprocessingCanvas" xmlns:mc="http://schemas.openxmlformats.org/markup-compatibility/2006" xmlns:o="urn:schemas-microsoft-com:office:office" xmlns:r="http://schemas.openxmlformats.org/officeDocument/2006/relationships" xmlns:m="http://schemas.openxmlformats.org/officeDocument/2006/math" xmlns:v="urn:schemas-microsoft-com:vml" xmlns:wp14="http://schemas.microsoft.com/office/word/2010/wordprocessingDrawing" xmlns:wp="http://schemas.openxmlformats.org/drawingml/2006/wordprocessingDrawing" xmlns:w10="urn:schemas-microsoft-com:office:word" xmlns:w="http://schemas.openxmlformats.org/wordprocessingml/2006/main" xmlns:w14="http://schemas.microsoft.com/office/word/2010/wordml" xmlns:w15="http://schemas.microsoft.com/office/word/2012/wordml" xmlns:wpg="http://schemas.microsoft.com/office/word/2010/wordprocessingGroup" xmlns:wpi="http://schemas.microsoft.com/office/word/2010/wordprocessingInk" xmlns:wne="http://schemas.microsoft.com/office/word/2006/wordml" xmlns:wps="http://schemas.microsoft.com/office/word/2010/wordprocessingShape" mc:Ignorable="w14 w15 wp14">
+<w:hdr xmlns:wpc="http://schemas.microsoft.com/office/word/2010/wordprocessingCanvas" xmlns:cx="http://schemas.microsoft.com/office/drawing/2014/chartex" xmlns:cx1="http://schemas.microsoft.com/office/drawing/2015/9/8/chartex" xmlns:cx2="http://schemas.microsoft.com/office/drawing/2015/10/21/chartex" xmlns:cx3="http://schemas.microsoft.com/office/drawing/2016/5/9/chartex" xmlns:cx4="http://schemas.microsoft.com/office/drawing/2016/5/10/chartex" xmlns:cx5="http://schemas.microsoft.com/office/drawing/2016/5/11/chartex" xmlns:cx6="http://schemas.microsoft.com/office/drawing/2016/5/12/chartex" xmlns:cx7="http://schemas.microsoft.com/office/drawing/2016/5/13/chartex" xmlns:cx8="http://schemas.microsoft.com/office/drawing/2016/5/14/chartex" xmlns:mc="http://schemas.openxmlformats.org/markup-compatibility/2006" xmlns:aink="http://schemas.microsoft.com/office/drawing/2016/ink" xmlns:am3d="http://schemas.microsoft.com/office/drawing/2017/model3d" xmlns:o="urn:schemas-microsoft-com:office:office" xmlns:r="http://schemas.openxmlformats.org/officeDocument/2006/relationships" xmlns:m="http://schemas.openxmlformats.org/officeDocument/2006/math" xmlns:v="urn:schemas-microsoft-com:vml" xmlns:wp14="http://schemas.microsoft.com/office/word/2010/wordprocessingDrawing" xmlns:wp="http://schemas.openxmlformats.org/drawingml/2006/wordprocessingDrawing" xmlns:w10="urn:schemas-microsoft-com:office:word" xmlns:w="http://schemas.openxmlformats.org/wordprocessingml/2006/main" xmlns:w14="http://schemas.microsoft.com/office/word/2010/wordml" xmlns:w15="http://schemas.microsoft.com/office/word/2012/wordml" xmlns:w16cid="http://schemas.microsoft.com/office/word/2016/wordml/cid" xmlns:w16se="http://schemas.microsoft.com/office/word/2015/wordml/symex" xmlns:wpg="http://schemas.microsoft.com/office/word/2010/wordprocessingGroup" xmlns:wpi="http://schemas.microsoft.com/office/word/2010/wordprocessingInk" xmlns:wne="http://schemas.microsoft.com/office/word/2006/wordml" xmlns:wps="http://schemas.microsoft.com/office/word/2010/wordprocessingShape" mc:Ignorable="w14 w15 w16se w16cid wp14">
   <w:p>
     <w:pPr>
       <w:pStyle w:val="Header"/>
@@ -6048,7 +6654,7 @@
 </file>
 
 <file path=word/numbering.xml><?xml version="1.0" encoding="utf-8"?>
-<w:numbering xmlns:wpc="http://schemas.microsoft.com/office/word/2010/wordprocessingCanvas" xmlns:mc="http://schemas.openxmlformats.org/markup-compatibility/2006" xmlns:o="urn:schemas-microsoft-com:office:office" xmlns:r="http://schemas.openxmlformats.org/officeDocument/2006/relationships" xmlns:m="http://schemas.openxmlformats.org/officeDocument/2006/math" xmlns:v="urn:schemas-microsoft-com:vml" xmlns:wp14="http://schemas.microsoft.com/office/word/2010/wordprocessingDrawing" xmlns:wp="http://schemas.openxmlformats.org/drawingml/2006/wordprocessingDrawing" xmlns:w10="urn:schemas-microsoft-com:office:word" xmlns:w="http://schemas.openxmlformats.org/wordprocessingml/2006/main" xmlns:w14="http://schemas.microsoft.com/office/word/2010/wordml" xmlns:w15="http://schemas.microsoft.com/office/word/2012/wordml" xmlns:wpg="http://schemas.microsoft.com/office/word/2010/wordprocessingGroup" xmlns:wpi="http://schemas.microsoft.com/office/word/2010/wordprocessingInk" xmlns:wne="http://schemas.microsoft.com/office/word/2006/wordml" xmlns:wps="http://schemas.microsoft.com/office/word/2010/wordprocessingShape" mc:Ignorable="w14 w15 wp14">
+<w:numbering xmlns:wpc="http://schemas.microsoft.com/office/word/2010/wordprocessingCanvas" xmlns:cx="http://schemas.microsoft.com/office/drawing/2014/chartex" xmlns:cx1="http://schemas.microsoft.com/office/drawing/2015/9/8/chartex" xmlns:cx2="http://schemas.microsoft.com/office/drawing/2015/10/21/chartex" xmlns:cx3="http://schemas.microsoft.com/office/drawing/2016/5/9/chartex" xmlns:cx4="http://schemas.microsoft.com/office/drawing/2016/5/10/chartex" xmlns:cx5="http://schemas.microsoft.com/office/drawing/2016/5/11/chartex" xmlns:cx6="http://schemas.microsoft.com/office/drawing/2016/5/12/chartex" xmlns:cx7="http://schemas.microsoft.com/office/drawing/2016/5/13/chartex" xmlns:cx8="http://schemas.microsoft.com/office/drawing/2016/5/14/chartex" xmlns:mc="http://schemas.openxmlformats.org/markup-compatibility/2006" xmlns:aink="http://schemas.microsoft.com/office/drawing/2016/ink" xmlns:am3d="http://schemas.microsoft.com/office/drawing/2017/model3d" xmlns:o="urn:schemas-microsoft-com:office:office" xmlns:r="http://schemas.openxmlformats.org/officeDocument/2006/relationships" xmlns:m="http://schemas.openxmlformats.org/officeDocument/2006/math" xmlns:v="urn:schemas-microsoft-com:vml" xmlns:wp14="http://schemas.microsoft.com/office/word/2010/wordprocessingDrawing" xmlns:wp="http://schemas.openxmlformats.org/drawingml/2006/wordprocessingDrawing" xmlns:w10="urn:schemas-microsoft-com:office:word" xmlns:w="http://schemas.openxmlformats.org/wordprocessingml/2006/main" xmlns:w14="http://schemas.microsoft.com/office/word/2010/wordml" xmlns:w15="http://schemas.microsoft.com/office/word/2012/wordml" xmlns:w16cid="http://schemas.microsoft.com/office/word/2016/wordml/cid" xmlns:w16se="http://schemas.microsoft.com/office/word/2015/wordml/symex" xmlns:wpg="http://schemas.microsoft.com/office/word/2010/wordprocessingGroup" xmlns:wpi="http://schemas.microsoft.com/office/word/2010/wordprocessingInk" xmlns:wne="http://schemas.microsoft.com/office/word/2006/wordml" xmlns:wps="http://schemas.microsoft.com/office/word/2010/wordprocessingShape" mc:Ignorable="w14 w15 w16se w16cid wp14">
   <w:abstractNum w:abstractNumId="0" w15:restartNumberingAfterBreak="0">
     <w:nsid w:val="FFFFFF88"/>
     <w:multiLevelType w:val="singleLevel"/>
@@ -10449,7 +11055,7 @@
 </file>
 
 <file path=word/styles.xml><?xml version="1.0" encoding="utf-8"?>
-<w:styles xmlns:mc="http://schemas.openxmlformats.org/markup-compatibility/2006" xmlns:r="http://schemas.openxmlformats.org/officeDocument/2006/relationships" xmlns:w="http://schemas.openxmlformats.org/wordprocessingml/2006/main" xmlns:w14="http://schemas.microsoft.com/office/word/2010/wordml" xmlns:w15="http://schemas.microsoft.com/office/word/2012/wordml" mc:Ignorable="w14 w15">
+<w:styles xmlns:mc="http://schemas.openxmlformats.org/markup-compatibility/2006" xmlns:r="http://schemas.openxmlformats.org/officeDocument/2006/relationships" xmlns:w="http://schemas.openxmlformats.org/wordprocessingml/2006/main" xmlns:w14="http://schemas.microsoft.com/office/word/2010/wordml" xmlns:w15="http://schemas.microsoft.com/office/word/2012/wordml" xmlns:w16cid="http://schemas.microsoft.com/office/word/2016/wordml/cid" xmlns:w16se="http://schemas.microsoft.com/office/word/2015/wordml/symex" mc:Ignorable="w14 w15 w16se w16cid">
   <w:docDefaults>
     <w:rPrDefault>
       <w:rPr>
@@ -10465,7 +11071,7 @@
       </w:pPr>
     </w:pPrDefault>
   </w:docDefaults>
-  <w:latentStyles w:defLockedState="0" w:defUIPriority="99" w:defSemiHidden="0" w:defUnhideWhenUsed="0" w:defQFormat="0" w:count="371">
+  <w:latentStyles w:defLockedState="0" w:defUIPriority="99" w:defSemiHidden="0" w:defUnhideWhenUsed="0" w:defQFormat="0" w:count="375">
     <w:lsdException w:name="Normal" w:uiPriority="0" w:qFormat="1"/>
     <w:lsdException w:name="heading 1" w:uiPriority="9" w:qFormat="1"/>
     <w:lsdException w:name="heading 2" w:semiHidden="1" w:uiPriority="1" w:unhideWhenUsed="1" w:qFormat="1"/>
@@ -10571,7 +11177,6 @@
     <w:lsdException w:name="HTML Sample" w:semiHidden="1" w:unhideWhenUsed="1"/>
     <w:lsdException w:name="HTML Typewriter" w:semiHidden="1" w:unhideWhenUsed="1"/>
     <w:lsdException w:name="HTML Variable" w:semiHidden="1" w:unhideWhenUsed="1"/>
-    <w:lsdException w:name="Normal Table" w:semiHidden="1" w:unhideWhenUsed="1"/>
     <w:lsdException w:name="annotation subject" w:semiHidden="1" w:unhideWhenUsed="1"/>
     <w:lsdException w:name="No List" w:semiHidden="1" w:unhideWhenUsed="1"/>
     <w:lsdException w:name="Outline List 1" w:semiHidden="1" w:unhideWhenUsed="1"/>
@@ -10615,10 +11220,8 @@
     <w:lsdException w:name="Table Elegant" w:semiHidden="1" w:unhideWhenUsed="1"/>
     <w:lsdException w:name="Table Professional" w:semiHidden="1" w:unhideWhenUsed="1"/>
     <w:lsdException w:name="Table Subtle 1" w:semiHidden="1" w:unhideWhenUsed="1"/>
-    <w:lsdException w:name="Table Subtle 2" w:semiHidden="1" w:unhideWhenUsed="1"/>
     <w:lsdException w:name="Table Web 1" w:semiHidden="1" w:unhideWhenUsed="1"/>
     <w:lsdException w:name="Table Web 2" w:semiHidden="1" w:unhideWhenUsed="1"/>
-    <w:lsdException w:name="Table Web 3" w:semiHidden="1" w:unhideWhenUsed="1"/>
     <w:lsdException w:name="Balloon Text" w:semiHidden="1" w:unhideWhenUsed="1"/>
     <w:lsdException w:name="Table Grid" w:uiPriority="59"/>
     <w:lsdException w:name="Table Theme" w:semiHidden="1" w:unhideWhenUsed="1"/>
@@ -10836,6 +11439,10 @@
     <w:lsdException w:name="List Table 5 Dark Accent 6" w:uiPriority="50"/>
     <w:lsdException w:name="List Table 6 Colorful Accent 6" w:uiPriority="51"/>
     <w:lsdException w:name="List Table 7 Colorful Accent 6" w:uiPriority="52"/>
+    <w:lsdException w:name="Mention" w:semiHidden="1" w:unhideWhenUsed="1"/>
+    <w:lsdException w:name="Smart Hyperlink" w:semiHidden="1" w:unhideWhenUsed="1"/>
+    <w:lsdException w:name="Hashtag" w:semiHidden="1" w:unhideWhenUsed="1"/>
+    <w:lsdException w:name="Unresolved Mention" w:semiHidden="1" w:unhideWhenUsed="1"/>
   </w:latentStyles>
   <w:style w:type="paragraph" w:default="1" w:styleId="Normal">
     <w:name w:val="Normal"/>
@@ -11967,15 +12574,6 @@
 </file>
 
 <file path=customXml/item1.xml><?xml version="1.0" encoding="utf-8"?>
-<?mso-contentType ?>
-<FormTemplates xmlns="http://schemas.microsoft.com/sharepoint/v3/contenttype/forms">
-  <Display>DocumentLibraryForm</Display>
-  <Edit>DocumentLibraryForm</Edit>
-  <New>DocumentLibraryForm</New>
-</FormTemplates>
-</file>
-
-<file path=customXml/item2.xml><?xml version="1.0" encoding="utf-8"?>
 <ct:contentTypeSchema xmlns:ct="http://schemas.microsoft.com/office/2006/metadata/contentType" xmlns:ma="http://schemas.microsoft.com/office/2006/metadata/properties/metaAttributes" ct:_="" ma:_="" ma:contentTypeName="Document" ma:contentTypeID="0x01010009E7C416E4093549895C6C2566A479FB" ma:contentTypeVersion="1" ma:contentTypeDescription="Create a new document." ma:contentTypeScope="" ma:versionID="7d0bd202bc8dc6f8eb93d5ac0eceb699">
   <xsd:schema xmlns:xsd="http://www.w3.org/2001/XMLSchema" xmlns:xs="http://www.w3.org/2001/XMLSchema" xmlns:p="http://schemas.microsoft.com/office/2006/metadata/properties" xmlns:ns1="http://schemas.microsoft.com/sharepoint/v3" targetNamespace="http://schemas.microsoft.com/office/2006/metadata/properties" ma:root="true" ma:fieldsID="ef2aa9ed40e72a78c3822fc753b43e87" ns1:_="">
     <xsd:import namespace="http://schemas.microsoft.com/sharepoint/v3"/>
@@ -12107,6 +12705,15 @@
 </ct:contentTypeSchema>
 </file>
 
+<file path=customXml/item2.xml><?xml version="1.0" encoding="utf-8"?>
+<?mso-contentType ?>
+<FormTemplates xmlns="http://schemas.microsoft.com/sharepoint/v3/contenttype/forms">
+  <Display>DocumentLibraryForm</Display>
+  <Edit>DocumentLibraryForm</Edit>
+  <New>DocumentLibraryForm</New>
+</FormTemplates>
+</file>
+
 <file path=customXml/item3.xml><?xml version="1.0" encoding="utf-8"?>
 <p:properties xmlns:p="http://schemas.microsoft.com/office/2006/metadata/properties" xmlns:xsi="http://www.w3.org/2001/XMLSchema-instance" xmlns:pc="http://schemas.microsoft.com/office/infopath/2007/PartnerControls">
   <documentManagement>
@@ -12178,14 +12785,6 @@
 </file>
 
 <file path=customXml/itemProps1.xml><?xml version="1.0" encoding="utf-8"?>
-<ds:datastoreItem xmlns:ds="http://schemas.openxmlformats.org/officeDocument/2006/customXml" ds:itemID="{36B18D59-688D-4806-A4EA-B7808C4D834E}">
-  <ds:schemaRefs>
-    <ds:schemaRef ds:uri="http://schemas.microsoft.com/sharepoint/v3/contenttype/forms"/>
-  </ds:schemaRefs>
-</ds:datastoreItem>
-</file>
-
-<file path=customXml/itemProps2.xml><?xml version="1.0" encoding="utf-8"?>
 <ds:datastoreItem xmlns:ds="http://schemas.openxmlformats.org/officeDocument/2006/customXml" ds:itemID="{990888A5-1DD5-4C99-9DEA-7E2FBF347817}">
   <ds:schemaRefs>
     <ds:schemaRef ds:uri="http://schemas.microsoft.com/office/2006/metadata/contentType"/>
@@ -12203,24 +12802,26 @@
 </ds:datastoreItem>
 </file>
 
+<file path=customXml/itemProps2.xml><?xml version="1.0" encoding="utf-8"?>
+<ds:datastoreItem xmlns:ds="http://schemas.openxmlformats.org/officeDocument/2006/customXml" ds:itemID="{36B18D59-688D-4806-A4EA-B7808C4D834E}">
+  <ds:schemaRefs>
+    <ds:schemaRef ds:uri="http://schemas.microsoft.com/sharepoint/v3/contenttype/forms"/>
+  </ds:schemaRefs>
+</ds:datastoreItem>
+</file>
+
 <file path=customXml/itemProps3.xml><?xml version="1.0" encoding="utf-8"?>
 <ds:datastoreItem xmlns:ds="http://schemas.openxmlformats.org/officeDocument/2006/customXml" ds:itemID="{B3EBB357-DA60-469A-B5F2-E35DF6FD1B0D}">
   <ds:schemaRefs>
-    <ds:schemaRef ds:uri="http://purl.org/dc/elements/1.1/"/>
     <ds:schemaRef ds:uri="http://schemas.microsoft.com/office/2006/metadata/properties"/>
+    <ds:schemaRef ds:uri="http://schemas.microsoft.com/office/infopath/2007/PartnerControls"/>
     <ds:schemaRef ds:uri="http://schemas.microsoft.com/sharepoint/v3"/>
-    <ds:schemaRef ds:uri="http://purl.org/dc/terms/"/>
-    <ds:schemaRef ds:uri="http://schemas.microsoft.com/office/2006/documentManagement/types"/>
-    <ds:schemaRef ds:uri="http://purl.org/dc/dcmitype/"/>
-    <ds:schemaRef ds:uri="http://schemas.microsoft.com/office/infopath/2007/PartnerControls"/>
-    <ds:schemaRef ds:uri="http://schemas.openxmlformats.org/package/2006/metadata/core-properties"/>
-    <ds:schemaRef ds:uri="http://www.w3.org/XML/1998/namespace"/>
   </ds:schemaRefs>
 </ds:datastoreItem>
 </file>
 
 <file path=customXml/itemProps4.xml><?xml version="1.0" encoding="utf-8"?>
-<ds:datastoreItem xmlns:ds="http://schemas.openxmlformats.org/officeDocument/2006/customXml" ds:itemID="{27F35B17-8B6E-4491-891F-33778FC7CB2D}">
+<ds:datastoreItem xmlns:ds="http://schemas.openxmlformats.org/officeDocument/2006/customXml" ds:itemID="{B3073151-F8F9-49BD-8CBF-C29336E8AE39}">
   <ds:schemaRefs>
     <ds:schemaRef ds:uri="http://schemas.openxmlformats.org/officeDocument/2006/bibliography"/>
   </ds:schemaRefs>

</xml_diff>